<commit_message>
migrating docs to markdown ;
Signed-off-by: Aditya <aditya@gravityilabs.com>
</commit_message>
<xml_diff>
--- a/Book - 2 NET-Microservices-Architecture-for-Containerized-NET-Applications/Chapter 2 - Choosing Between .NET Core and .Net Framework for Docker Containers.docx
+++ b/Book - 2 NET-Microservices-Architecture-for-Containerized-NET-Applications/Chapter 2 - Choosing Between .NET Core and .Net Framework for Docker Containers.docx
@@ -12,6 +12,13 @@
     </w:p>
     <w:sdt>
       <w:sdtPr>
+        <w:rPr>
+          <w:rFonts w:asciiTheme="minorHAnsi" w:eastAsiaTheme="minorHAnsi" w:hAnsiTheme="minorHAnsi" w:cstheme="minorBidi"/>
+          <w:color w:val="auto"/>
+          <w:sz w:val="22"/>
+          <w:szCs w:val="22"/>
+          <w:lang w:val="en-IN"/>
+        </w:rPr>
         <w:id w:val="-468522934"/>
         <w:docPartObj>
           <w:docPartGallery w:val="Table of Contents"/>
@@ -20,14 +27,9 @@
       </w:sdtPr>
       <w:sdtEndPr>
         <w:rPr>
-          <w:rFonts w:asciiTheme="minorHAnsi" w:eastAsiaTheme="minorHAnsi" w:hAnsiTheme="minorHAnsi" w:cstheme="minorBidi"/>
           <w:b/>
           <w:bCs/>
           <w:noProof/>
-          <w:color w:val="auto"/>
-          <w:sz w:val="22"/>
-          <w:szCs w:val="22"/>
-          <w:lang w:val="en-IN"/>
         </w:rPr>
       </w:sdtEndPr>
       <w:sdtContent>
@@ -1367,6 +1369,11 @@
       <w:bookmarkEnd w:id="2"/>
     </w:p>
     <w:p>
+      <w:r>
+        <w:t>If your goal is to have an application that can run on multiple platforms supported by Docker, the right choice is .NET Core, because .NET Framework only supports Windows.</w:t>
+      </w:r>
+    </w:p>
+    <w:p>
       <w:pPr>
         <w:pStyle w:val="Heading2"/>
       </w:pPr>
@@ -1377,6 +1384,11 @@
       <w:bookmarkEnd w:id="3"/>
     </w:p>
     <w:p>
+      <w:r>
+        <w:t>When you create and deploy a container, its image is far smaller with .Net Core than with .NET Framework.</w:t>
+      </w:r>
+    </w:p>
+    <w:p>
       <w:pPr>
         <w:pStyle w:val="Heading2"/>
       </w:pPr>
@@ -1386,6 +1398,7 @@
       </w:r>
       <w:bookmarkEnd w:id="4"/>
     </w:p>
+    <w:p/>
     <w:p>
       <w:pPr>
         <w:rPr>

</xml_diff>